<commit_message>
This is the updated charter
</commit_message>
<xml_diff>
--- a/Ecommerce_Project_Charter.docx
+++ b/Ecommerce_Project_Charter.docx
@@ -22,25 +22,10 @@
         <w:t>using</w:t>
       </w:r>
       <w:r>
-        <w:t xml:space="preserve"> existing websites such as amazon</w:t>
-      </w:r>
-      <w:r>
-        <w:t>.com</w:t>
-      </w:r>
-      <w:r>
-        <w:t xml:space="preserve"> and allrecipies</w:t>
-      </w:r>
-      <w:r>
-        <w:t>.com</w:t>
-      </w:r>
-      <w:r>
-        <w:t xml:space="preserve"> to use their platforms to achieve our website</w:t>
-      </w:r>
-      <w:r>
-        <w:t>’</w:t>
-      </w:r>
-      <w:r>
-        <w:t>s purpose.</w:t>
+        <w:t xml:space="preserve"> a recipe API to achieve our site’s purpose</w:t>
+      </w:r>
+      <w:r>
+        <w:t>.</w:t>
       </w:r>
       <w:r>
         <w:t xml:space="preserve"> We will also provide a way to customize the search for </w:t>
@@ -118,12 +103,7 @@
         <w:t xml:space="preserve">The focus is on developing and implementing a site that utilizes amazon.com and </w:t>
       </w:r>
       <w:r>
-        <w:t>a recipe</w:t>
-      </w:r>
-      <w:bookmarkStart w:id="0" w:name="_GoBack"/>
-      <w:bookmarkEnd w:id="0"/>
-      <w:r>
-        <w:t xml:space="preserve"> database </w:t>
+        <w:t xml:space="preserve">a recipe database </w:t>
       </w:r>
       <w:r>
         <w:t xml:space="preserve">to provide recipes and their respective ingredients. We will be creating software to scrape data and interact with these websites, along with creating the infrastructure so that users can customize their searches through our site. </w:t>
@@ -143,7 +123,7 @@
         </w:numPr>
       </w:pPr>
       <w:r>
-        <w:t>Web Scraping Implementation- Develop the software to pull ingredients from allrecipies.com and search them on amazon.com.</w:t>
+        <w:t>API implementation and testing.</w:t>
       </w:r>
     </w:p>
     <w:p>
@@ -277,8 +257,16 @@
         <w:ind w:left="360"/>
       </w:pPr>
       <w:r>
+        <w:t>10 weeks total</w:t>
+      </w:r>
+    </w:p>
+    <w:p>
+      <w:pPr>
+        <w:ind w:left="360"/>
+      </w:pPr>
+      <w:r>
         <w:lastRenderedPageBreak/>
-        <w:t>10 weeks total</w:t>
+        <w:t>Software implementation – 50%</w:t>
       </w:r>
     </w:p>
     <w:p>
@@ -286,7 +274,7 @@
         <w:ind w:left="360"/>
       </w:pPr>
       <w:r>
-        <w:t>Software implementation – 50%</w:t>
+        <w:t>Testing – 5%</w:t>
       </w:r>
     </w:p>
     <w:p>
@@ -294,7 +282,7 @@
         <w:ind w:left="360"/>
       </w:pPr>
       <w:r>
-        <w:t>Testing – 5%</w:t>
+        <w:t>Documenting – 5%</w:t>
       </w:r>
     </w:p>
     <w:p>
@@ -302,7 +290,7 @@
         <w:ind w:left="360"/>
       </w:pPr>
       <w:r>
-        <w:t>Documenting – 5%</w:t>
+        <w:t>Team meeting -20%</w:t>
       </w:r>
     </w:p>
     <w:p>
@@ -310,15 +298,33 @@
         <w:ind w:left="360"/>
       </w:pPr>
       <w:r>
-        <w:t>Team meeting -20%</w:t>
+        <w:t>Revising software- 20%</w:t>
       </w:r>
     </w:p>
     <w:p>
       <w:pPr>
         <w:ind w:left="360"/>
       </w:pPr>
-      <w:r>
-        <w:t>Revising software- 20%</w:t>
+    </w:p>
+    <w:p>
+      <w:pPr>
+        <w:ind w:left="360"/>
+      </w:pPr>
+      <w:r>
+        <w:t>Labor – 60hrs x $90 x 2 = $10,800</w:t>
+      </w:r>
+    </w:p>
+    <w:p>
+      <w:pPr>
+        <w:ind w:left="360"/>
+      </w:pPr>
+      <w:r>
+        <w:t xml:space="preserve">Web </w:t>
+      </w:r>
+      <w:bookmarkStart w:id="0" w:name="_GoBack"/>
+      <w:bookmarkEnd w:id="0"/>
+      <w:r>
+        <w:t>Server - $100</w:t>
       </w:r>
     </w:p>
     <w:sectPr>

</xml_diff>